<commit_message>
lab 3 and 4
</commit_message>
<xml_diff>
--- a/PoliTO/ASE/lab/lab_03/lab_03_2023_2024.docx
+++ b/PoliTO/ASE/lab/lab_03/lab_03_2023_2024.docx
@@ -1808,7 +1808,7 @@
                 <w:szCs w:val="20"/>
                 <w:u w:val="single"/>
               </w:rPr>
-              <w:t>6088</w:t>
+              <w:t>5894</w:t>
             </w:r>
           </w:p>
         </w:tc>
@@ -2131,7 +2131,15 @@
                 <w:szCs w:val="20"/>
                 <w:u w:val="single"/>
               </w:rPr>
-              <w:t>0.35</w:t>
+              <w:t>0.3</w:t>
+            </w:r>
+            <w:r>
+              <w:rPr>
+                <w:sz w:val="20"/>
+                <w:szCs w:val="20"/>
+                <w:u w:val="single"/>
+              </w:rPr>
+              <w:t>7</w:t>
             </w:r>
           </w:p>
         </w:tc>
@@ -2211,10 +2219,18 @@
           <w:right w:val="single" w:sz="4" w:space="4" w:color="000000"/>
         </w:pBdr>
         <w:jc w:val="both"/>
-        <w:rPr>
-          <w:u w:val="single"/>
-        </w:rPr>
-      </w:pPr>
+      </w:pPr>
+      <w:r>
+        <w:t xml:space="preserve">Eliminating hazards greatly improves the performance while the other techniques are probably more specific </w:t>
+      </w:r>
+      <w:proofErr w:type="gramStart"/>
+      <w:r>
+        <w:t>and in this instance</w:t>
+      </w:r>
+      <w:proofErr w:type="gramEnd"/>
+      <w:r>
+        <w:t xml:space="preserve"> do not improve performance, surprisingly the C is slower than the rest but that can be probably further optimized given that we don’t need to check the if clause anymore</w:t>
+      </w:r>
     </w:p>
     <w:p>
       <w:pPr>

</xml_diff>